<commit_message>
Fix broken link in README
</commit_message>
<xml_diff>
--- a/paper/paper.docx
+++ b/paper/paper.docx
@@ -47,7 +47,7 @@
         <w:t xml:space="preserve"> </w:t>
       </w:r>
       <w:r>
-        <w:t xml:space="preserve">this into more concrete terms, we may be interested in how often Fast Food Restaurants are found around schools and</w:t>
+        <w:t xml:space="preserve">this into more concrete terms, we may be interested in how often fast food restaurants are found around schools and</w:t>
       </w:r>
       <w:r>
         <w:t xml:space="preserve"> </w:t>
@@ -145,7 +145,7 @@
         <w:pStyle w:val="FirstParagraph"/>
       </w:pPr>
       <w:r>
-        <w:t xml:space="preserve">Suppose we’re interested in exploring the example involving Fast Food Restaurants (FFRs) posed in the first section.</w:t>
+        <w:t xml:space="preserve">Suppose we’re interested in exploring the example involving fast food restaurants (FFRs) posed in the first section.</w:t>
       </w:r>
       <w:r>
         <w:t xml:space="preserve"> </w:t>
@@ -521,11 +521,41 @@
               </m:sSub>
             </m:sup>
             <m:e>
+              <m:sSub>
+                <m:e>
+                  <m:r>
+                    <m:t>f</m:t>
+                  </m:r>
+                </m:e>
+                <m:sub>
+                  <m:r>
+                    <m:t>j</m:t>
+                  </m:r>
+                </m:sub>
+              </m:sSub>
+            </m:e>
+          </m:nary>
+          <m:r>
+            <m:t>(</m:t>
+          </m:r>
+          <m:sSub>
+            <m:e>
               <m:r>
-                <m:t>​</m:t>
+                <m:t>r</m:t>
               </m:r>
             </m:e>
-          </m:nary>
+            <m:sub>
+              <m:r>
+                <m:t>i</m:t>
+              </m:r>
+              <m:r>
+                <m:t>j</m:t>
+              </m:r>
+            </m:sub>
+          </m:sSub>
+          <m:r>
+            <m:t>)</m:t>
+          </m:r>
         </m:oMath>
       </m:oMathPara>
     </w:p>
@@ -747,12 +777,29 @@
       <w:r>
         <w:t xml:space="preserve"> </w:t>
       </w:r>
-      <w:r>
-        <w:rPr>
-          <w:rStyle w:val="VerbatimChar"/>
-        </w:rPr>
-        <w:t xml:space="preserve">f_j(\cdot)</w:t>
-      </w:r>
+      <m:oMath>
+        <m:sSub>
+          <m:e>
+            <m:r>
+              <m:t>f</m:t>
+            </m:r>
+          </m:e>
+          <m:sub>
+            <m:r>
+              <m:t>j</m:t>
+            </m:r>
+          </m:sub>
+        </m:sSub>
+        <m:r>
+          <m:t>(</m:t>
+        </m:r>
+        <m:r>
+          <m:t>⋅</m:t>
+        </m:r>
+        <m:r>
+          <m:t>)</m:t>
+        </m:r>
+      </m:oMath>
       <w:r>
         <w:t xml:space="preserve"> </w:t>
       </w:r>
@@ -824,6 +871,15 @@
           </wp:inline>
         </w:drawing>
       </w:r>
+      <w:r>
+        <w:t xml:space="preserve"> </w:t>
+      </w:r>
+      <w:r>
+        <w:rPr>
+          <w:i/>
+        </w:rPr>
+        <w:t xml:space="preserve">Figure 1</w:t>
+      </w:r>
     </w:p>
     <w:p>
       <w:pPr>
@@ -912,6 +968,15 @@
           </wp:inline>
         </w:drawing>
       </w:r>
+      <w:r>
+        <w:t xml:space="preserve"> </w:t>
+      </w:r>
+      <w:r>
+        <w:rPr>
+          <w:i/>
+        </w:rPr>
+        <w:t xml:space="preserve">Figure 2</w:t>
+      </w:r>
     </w:p>
     <w:p>
       <w:pPr>
@@ -1023,6 +1088,15 @@
             </a:graphic>
           </wp:inline>
         </w:drawing>
+      </w:r>
+      <w:r>
+        <w:t xml:space="preserve"> </w:t>
+      </w:r>
+      <w:r>
+        <w:rPr>
+          <w:i/>
+        </w:rPr>
+        <w:t xml:space="preserve">Figure 3</w:t>
       </w:r>
     </w:p>
     <w:p>

</xml_diff>